<commit_message>
edit chapter4 git repo path
</commit_message>
<xml_diff>
--- a/draft/chapter4.docx
+++ b/draft/chapter4.docx
@@ -1531,7 +1531,7 @@
         <w:t>이</w:t>
       </w:r>
       <w:r>
-        <w:t xml:space="preserve"> 책의 레포지토리에서 "research/cola_classification/classifier.ipynb" 주피터 노트북에 텍스트 분류를 위한 모델을 구현했다. 택스트 분류를 위한 데이터는 [코드2]와 같이 다운로드하면 된다.</w:t>
+        <w:t xml:space="preserve"> 책의 레포지토리에서 "chapter4/cola_classification/classifier.ipynb" 주피터 노트북에 텍스트 분류를 위한 모델을 구현했다. 택스트 분류를 위한 데이터는 [코드2]와 같이 다운로드하면 된다.</w:t>
       </w:r>
     </w:p>
     <w:p/>
@@ -1553,7 +1553,7 @@
     </w:p>
     <w:p>
       <w:r>
-        <w:t>$ cd research/cola_classification</w:t>
+        <w:t>$ cd chapter4/cola_classification</w:t>
       </w:r>
     </w:p>
     <w:p>
@@ -1963,7 +1963,7 @@
     <w:p>
       <w:r>
         <w:lastRenderedPageBreak/>
-        <w:t>BertForSequenceClassification 모델을 이용해서 CoLA 데이터셋을 학습시킨 부분이 [코드5]이다. 전체 코드는 "research/cola_classification/classifier.ipynb"에서 살펴보자.</w:t>
+        <w:t>BertForSequenceClassification 모델을 이용해서 CoLA 데이터셋을 학습시킨 부분이 [코드5]이다. 전체 코드는 "chapter4/cola_classification/classifier.ipynb"에서 살펴보자.</w:t>
       </w:r>
     </w:p>
     <w:p/>
@@ -3943,7 +3943,7 @@
     <w:p/>
     <w:p>
       <w:r>
-        <w:t>[코드11]에 정의한 모델을 사용해서 질의응답 모델을 학습할 수 있다. 질의응답 모델의 학습은 research/squad/squad-training.ipynb를 참고하면 된다. 학습을 진행하면 [블록11]과 같이 Loss가 감소하게 된다.</w:t>
+        <w:t>[코드11]에 정의한 모델을 사용해서 질의응답 모델을 학습할 수 있다. 질의응답 모델의 학습은 chapter4/squad/squad-training.ipynb를 참고하면 된다. 학습을 진행하면 [블록11]과 같이 Loss가 감소하게 된다.</w:t>
       </w:r>
     </w:p>
     <w:p/>
@@ -4998,7 +4998,7 @@
     <w:p/>
     <w:p>
       <w:r>
-        <w:t>BERT 인코더 파라미터의 개수는 ALBERT 인코더 파라미터 개수의 약 11.8배이다. 임베딩과 인코더의 파라미터 개수를 비교하는 코드는 research/chapter5/parameter_count_comparision.ipynb을 통해 확인하면 된다.</w:t>
+        <w:t>BERT 인코더 파라미터의 개수는 ALBERT 인코더 파라미터 개수의 약 11.8배이다. 임베딩과 인코더의 파라미터 개수를 비교하는 코드는 chapter4/parameter_count_comparision.ipynb을 통해 확인하면 된다.</w:t>
       </w:r>
     </w:p>
     <w:p/>
@@ -5104,7 +5104,7 @@
     <w:p/>
     <w:p>
       <w:r>
-        <w:t>research/chapter5/albert_parameter_sharing.ipynb를 보면 [그림10]과 같이 입력 x와 업데이트된 x의 차이가 점차 줄어들게 되는 것을 보여주고 있다.</w:t>
+        <w:t>chapter4/albert_parameter_sharing.ipynb를 보면 [그림10]과 같이 입력 x와 업데이트된 x의 차이가 점차 줄어들게 되는 것을 보여주고 있다.</w:t>
       </w:r>
     </w:p>
     <w:p/>

</xml_diff>